<commit_message>
adding figures to comment word document
</commit_message>
<xml_diff>
--- a/question1_comment.docx
+++ b/question1_comment.docx
@@ -1,6 +1,6 @@
 
 <file path=word/document.xml><?xml version="1.0" encoding="utf-8"?>
-<w:document xmlns:wpc="http://schemas.microsoft.com/office/word/2010/wordprocessingCanvas" xmlns:cx="http://schemas.microsoft.com/office/drawing/2014/chartex" xmlns:mc="http://schemas.openxmlformats.org/markup-compatibility/2006" xmlns:o="urn:schemas-microsoft-com:office:office" xmlns:r="http://schemas.openxmlformats.org/officeDocument/2006/relationships" xmlns:m="http://schemas.openxmlformats.org/officeDocument/2006/math" xmlns:v="urn:schemas-microsoft-com:vml" xmlns:wp14="http://schemas.microsoft.com/office/word/2010/wordprocessingDrawing" xmlns:wp="http://schemas.openxmlformats.org/drawingml/2006/wordprocessingDrawing" xmlns:w10="urn:schemas-microsoft-com:office:word" xmlns:w="http://schemas.openxmlformats.org/wordprocessingml/2006/main" xmlns:w14="http://schemas.microsoft.com/office/word/2010/wordml" xmlns:w15="http://schemas.microsoft.com/office/word/2012/wordml" xmlns:w16se="http://schemas.microsoft.com/office/word/2015/wordml/symex" xmlns:wpg="http://schemas.microsoft.com/office/word/2010/wordprocessingGroup" xmlns:wpi="http://schemas.microsoft.com/office/word/2010/wordprocessingInk" xmlns:wne="http://schemas.microsoft.com/office/word/2006/wordml" xmlns:wps="http://schemas.microsoft.com/office/word/2010/wordprocessingShape" mc:Ignorable="w14 w15 w16se wp14">
+<w:document xmlns:wpc="http://schemas.microsoft.com/office/word/2010/wordprocessingCanvas" xmlns:cx="http://schemas.microsoft.com/office/drawing/2014/chartex" xmlns:cx1="http://schemas.microsoft.com/office/drawing/2015/9/8/chartex" xmlns:cx2="http://schemas.microsoft.com/office/drawing/2015/10/21/chartex" xmlns:cx3="http://schemas.microsoft.com/office/drawing/2016/5/9/chartex" xmlns:cx4="http://schemas.microsoft.com/office/drawing/2016/5/10/chartex" xmlns:cx5="http://schemas.microsoft.com/office/drawing/2016/5/11/chartex" xmlns:cx6="http://schemas.microsoft.com/office/drawing/2016/5/12/chartex" xmlns:cx7="http://schemas.microsoft.com/office/drawing/2016/5/13/chartex" xmlns:cx8="http://schemas.microsoft.com/office/drawing/2016/5/14/chartex" xmlns:mc="http://schemas.openxmlformats.org/markup-compatibility/2006" xmlns:aink="http://schemas.microsoft.com/office/drawing/2016/ink" xmlns:am3d="http://schemas.microsoft.com/office/drawing/2017/model3d" xmlns:o="urn:schemas-microsoft-com:office:office" xmlns:r="http://schemas.openxmlformats.org/officeDocument/2006/relationships" xmlns:m="http://schemas.openxmlformats.org/officeDocument/2006/math" xmlns:v="urn:schemas-microsoft-com:vml" xmlns:wp14="http://schemas.microsoft.com/office/word/2010/wordprocessingDrawing" xmlns:wp="http://schemas.openxmlformats.org/drawingml/2006/wordprocessingDrawing" xmlns:w10="urn:schemas-microsoft-com:office:word" xmlns:w="http://schemas.openxmlformats.org/wordprocessingml/2006/main" xmlns:w14="http://schemas.microsoft.com/office/word/2010/wordml" xmlns:w15="http://schemas.microsoft.com/office/word/2012/wordml" xmlns:w16cid="http://schemas.microsoft.com/office/word/2016/wordml/cid" xmlns:w16se="http://schemas.microsoft.com/office/word/2015/wordml/symex" xmlns:wpg="http://schemas.microsoft.com/office/word/2010/wordprocessingGroup" xmlns:wpi="http://schemas.microsoft.com/office/word/2010/wordprocessingInk" xmlns:wne="http://schemas.microsoft.com/office/word/2006/wordml" xmlns:wps="http://schemas.microsoft.com/office/word/2010/wordprocessingShape" mc:Ignorable="w14 w15 w16se w16cid wp14">
   <w:body>
     <w:p>
       <w:pPr>
@@ -10,7 +10,6 @@
           <w:shd w:val="clear" w:color="auto" w:fill="FFFFFF"/>
         </w:rPr>
       </w:pPr>
-      <w:bookmarkStart w:id="0" w:name="_GoBack"/>
       <w:r>
         <w:rPr>
           <w:rFonts w:ascii="Segoe UI" w:hAnsi="Segoe UI" w:cs="Segoe UI"/>
@@ -50,23 +49,7 @@
           <w:color w:val="24292E"/>
           <w:shd w:val="clear" w:color="auto" w:fill="FFFFFF"/>
         </w:rPr>
-        <w:t xml:space="preserve"> </w:t>
-      </w:r>
-      <w:r>
-        <w:rPr>
-          <w:rFonts w:ascii="Segoe UI" w:hAnsi="Segoe UI" w:cs="Segoe UI"/>
-          <w:color w:val="24292E"/>
-          <w:shd w:val="clear" w:color="auto" w:fill="FFFFFF"/>
-        </w:rPr>
-        <w:t>is selected</w:t>
-      </w:r>
-      <w:r>
-        <w:rPr>
-          <w:rFonts w:ascii="Segoe UI" w:hAnsi="Segoe UI" w:cs="Segoe UI"/>
-          <w:color w:val="24292E"/>
-          <w:shd w:val="clear" w:color="auto" w:fill="FFFFFF"/>
-        </w:rPr>
-        <w:t xml:space="preserve"> </w:t>
+        <w:t xml:space="preserve"> is selected </w:t>
       </w:r>
       <w:r>
         <w:rPr>
@@ -106,26 +89,260 @@
           <w:color w:val="24292E"/>
           <w:shd w:val="clear" w:color="auto" w:fill="FFFFFF"/>
         </w:rPr>
-        <w:t xml:space="preserve"> is used for step size. This result is </w:t>
-      </w:r>
-      <w:r>
-        <w:rPr>
-          <w:rFonts w:ascii="Segoe UI" w:hAnsi="Segoe UI" w:cs="Segoe UI"/>
-          <w:color w:val="24292E"/>
-          <w:shd w:val="clear" w:color="auto" w:fill="FFFFFF"/>
-        </w:rPr>
-        <w:t>almost same to</w:t>
-      </w:r>
-      <w:r>
-        <w:rPr>
-          <w:rFonts w:ascii="Segoe UI" w:hAnsi="Segoe UI" w:cs="Segoe UI"/>
-          <w:color w:val="24292E"/>
-          <w:shd w:val="clear" w:color="auto" w:fill="FFFFFF"/>
-        </w:rPr>
-        <w:t xml:space="preserve"> the case before. However, result is seen like almost continuous.  </w:t>
-      </w:r>
+        <w:t xml:space="preserve"> is used for step size. This result is almost same to the case before. However, result is seen like almost continuous.  </w:t>
+      </w:r>
+    </w:p>
+    <w:p>
+      <w:pPr>
+        <w:keepNext/>
+      </w:pPr>
+      <w:r>
+        <w:rPr>
+          <w:rFonts w:ascii="Segoe UI" w:hAnsi="Segoe UI" w:cs="Segoe UI"/>
+          <w:noProof/>
+          <w:color w:val="24292E"/>
+          <w:shd w:val="clear" w:color="auto" w:fill="FFFFFF"/>
+        </w:rPr>
+        <w:drawing>
+          <wp:inline distT="0" distB="0" distL="0" distR="0">
+            <wp:extent cx="5943600" cy="2827020"/>
+            <wp:effectExtent l="0" t="0" r="0" b="0"/>
+            <wp:docPr id="4" name="Resim 4"/>
+            <wp:cNvGraphicFramePr>
+              <a:graphicFrameLocks xmlns:a="http://schemas.openxmlformats.org/drawingml/2006/main" noChangeAspect="1"/>
+            </wp:cNvGraphicFramePr>
+            <a:graphic xmlns:a="http://schemas.openxmlformats.org/drawingml/2006/main">
+              <a:graphicData uri="http://schemas.openxmlformats.org/drawingml/2006/picture">
+                <pic:pic xmlns:pic="http://schemas.openxmlformats.org/drawingml/2006/picture">
+                  <pic:nvPicPr>
+                    <pic:cNvPr id="0" name="Picture 4"/>
+                    <pic:cNvPicPr>
+                      <a:picLocks noChangeAspect="1" noChangeArrowheads="1"/>
+                    </pic:cNvPicPr>
+                  </pic:nvPicPr>
+                  <pic:blipFill>
+                    <a:blip r:embed="rId4" cstate="print">
+                      <a:extLst>
+                        <a:ext uri="{28A0092B-C50C-407E-A947-70E740481C1C}">
+                          <a14:useLocalDpi xmlns:a14="http://schemas.microsoft.com/office/drawing/2010/main" val="0"/>
+                        </a:ext>
+                      </a:extLst>
+                    </a:blip>
+                    <a:srcRect/>
+                    <a:stretch>
+                      <a:fillRect/>
+                    </a:stretch>
+                  </pic:blipFill>
+                  <pic:spPr bwMode="auto">
+                    <a:xfrm>
+                      <a:off x="0" y="0"/>
+                      <a:ext cx="5943600" cy="2827020"/>
+                    </a:xfrm>
+                    <a:prstGeom prst="rect">
+                      <a:avLst/>
+                    </a:prstGeom>
+                    <a:noFill/>
+                    <a:ln>
+                      <a:noFill/>
+                    </a:ln>
+                  </pic:spPr>
+                </pic:pic>
+              </a:graphicData>
+            </a:graphic>
+          </wp:inline>
+        </w:drawing>
+      </w:r>
+    </w:p>
+    <w:p>
+      <w:pPr>
+        <w:pStyle w:val="ResimYazs"/>
+        <w:rPr>
+          <w:rFonts w:ascii="Segoe UI" w:hAnsi="Segoe UI" w:cs="Segoe UI"/>
+          <w:color w:val="24292E"/>
+          <w:shd w:val="clear" w:color="auto" w:fill="FFFFFF"/>
+        </w:rPr>
+      </w:pPr>
+      <w:r>
+        <w:t xml:space="preserve">Figure </w:t>
+      </w:r>
+      <w:fldSimple w:instr=" SEQ Figure \* ARABIC ">
+        <w:r>
+          <w:rPr>
+            <w:noProof/>
+          </w:rPr>
+          <w:t>1</w:t>
+        </w:r>
+      </w:fldSimple>
+      <w:r>
+        <w:t xml:space="preserve"> 1msec</w:t>
+      </w:r>
+      <w:bookmarkStart w:id="0" w:name="_GoBack"/>
       <w:bookmarkEnd w:id="0"/>
     </w:p>
+    <w:p>
+      <w:pPr>
+        <w:keepNext/>
+      </w:pPr>
+      <w:r>
+        <w:rPr>
+          <w:rFonts w:ascii="Segoe UI" w:hAnsi="Segoe UI" w:cs="Segoe UI"/>
+          <w:noProof/>
+          <w:color w:val="24292E"/>
+          <w:shd w:val="clear" w:color="auto" w:fill="FFFFFF"/>
+        </w:rPr>
+        <w:lastRenderedPageBreak/>
+        <w:drawing>
+          <wp:inline distT="0" distB="0" distL="0" distR="0">
+            <wp:extent cx="5943600" cy="2895600"/>
+            <wp:effectExtent l="0" t="0" r="0" b="0"/>
+            <wp:docPr id="2" name="Resim 2"/>
+            <wp:cNvGraphicFramePr>
+              <a:graphicFrameLocks xmlns:a="http://schemas.openxmlformats.org/drawingml/2006/main" noChangeAspect="1"/>
+            </wp:cNvGraphicFramePr>
+            <a:graphic xmlns:a="http://schemas.openxmlformats.org/drawingml/2006/main">
+              <a:graphicData uri="http://schemas.openxmlformats.org/drawingml/2006/picture">
+                <pic:pic xmlns:pic="http://schemas.openxmlformats.org/drawingml/2006/picture">
+                  <pic:nvPicPr>
+                    <pic:cNvPr id="0" name="Picture 2"/>
+                    <pic:cNvPicPr>
+                      <a:picLocks noChangeAspect="1" noChangeArrowheads="1"/>
+                    </pic:cNvPicPr>
+                  </pic:nvPicPr>
+                  <pic:blipFill>
+                    <a:blip r:embed="rId5" cstate="print">
+                      <a:extLst>
+                        <a:ext uri="{28A0092B-C50C-407E-A947-70E740481C1C}">
+                          <a14:useLocalDpi xmlns:a14="http://schemas.microsoft.com/office/drawing/2010/main" val="0"/>
+                        </a:ext>
+                      </a:extLst>
+                    </a:blip>
+                    <a:srcRect/>
+                    <a:stretch>
+                      <a:fillRect/>
+                    </a:stretch>
+                  </pic:blipFill>
+                  <pic:spPr bwMode="auto">
+                    <a:xfrm>
+                      <a:off x="0" y="0"/>
+                      <a:ext cx="5943600" cy="2895600"/>
+                    </a:xfrm>
+                    <a:prstGeom prst="rect">
+                      <a:avLst/>
+                    </a:prstGeom>
+                    <a:noFill/>
+                    <a:ln>
+                      <a:noFill/>
+                    </a:ln>
+                  </pic:spPr>
+                </pic:pic>
+              </a:graphicData>
+            </a:graphic>
+          </wp:inline>
+        </w:drawing>
+      </w:r>
+    </w:p>
+    <w:p>
+      <w:pPr>
+        <w:pStyle w:val="ResimYazs"/>
+      </w:pPr>
+      <w:r>
+        <w:t xml:space="preserve">Figure </w:t>
+      </w:r>
+      <w:fldSimple w:instr=" SEQ Figure \* ARABIC ">
+        <w:r>
+          <w:rPr>
+            <w:noProof/>
+          </w:rPr>
+          <w:t>2</w:t>
+        </w:r>
+      </w:fldSimple>
+      <w:r>
+        <w:t xml:space="preserve"> 1usec</w:t>
+      </w:r>
+    </w:p>
+    <w:p>
+      <w:pPr>
+        <w:keepNext/>
+      </w:pPr>
+      <w:r>
+        <w:rPr>
+          <w:noProof/>
+        </w:rPr>
+        <w:drawing>
+          <wp:inline distT="0" distB="0" distL="0" distR="0">
+            <wp:extent cx="5943600" cy="2895600"/>
+            <wp:effectExtent l="0" t="0" r="0" b="0"/>
+            <wp:docPr id="3" name="Resim 3"/>
+            <wp:cNvGraphicFramePr>
+              <a:graphicFrameLocks xmlns:a="http://schemas.openxmlformats.org/drawingml/2006/main" noChangeAspect="1"/>
+            </wp:cNvGraphicFramePr>
+            <a:graphic xmlns:a="http://schemas.openxmlformats.org/drawingml/2006/main">
+              <a:graphicData uri="http://schemas.openxmlformats.org/drawingml/2006/picture">
+                <pic:pic xmlns:pic="http://schemas.openxmlformats.org/drawingml/2006/picture">
+                  <pic:nvPicPr>
+                    <pic:cNvPr id="0" name="Picture 3"/>
+                    <pic:cNvPicPr>
+                      <a:picLocks noChangeAspect="1" noChangeArrowheads="1"/>
+                    </pic:cNvPicPr>
+                  </pic:nvPicPr>
+                  <pic:blipFill>
+                    <a:blip r:embed="rId6" cstate="print">
+                      <a:extLst>
+                        <a:ext uri="{28A0092B-C50C-407E-A947-70E740481C1C}">
+                          <a14:useLocalDpi xmlns:a14="http://schemas.microsoft.com/office/drawing/2010/main" val="0"/>
+                        </a:ext>
+                      </a:extLst>
+                    </a:blip>
+                    <a:srcRect/>
+                    <a:stretch>
+                      <a:fillRect/>
+                    </a:stretch>
+                  </pic:blipFill>
+                  <pic:spPr bwMode="auto">
+                    <a:xfrm>
+                      <a:off x="0" y="0"/>
+                      <a:ext cx="5943600" cy="2895600"/>
+                    </a:xfrm>
+                    <a:prstGeom prst="rect">
+                      <a:avLst/>
+                    </a:prstGeom>
+                    <a:noFill/>
+                    <a:ln>
+                      <a:noFill/>
+                    </a:ln>
+                  </pic:spPr>
+                </pic:pic>
+              </a:graphicData>
+            </a:graphic>
+          </wp:inline>
+        </w:drawing>
+      </w:r>
+    </w:p>
+    <w:p>
+      <w:pPr>
+        <w:pStyle w:val="ResimYazs"/>
+      </w:pPr>
+      <w:r>
+        <w:t xml:space="preserve">Figure </w:t>
+      </w:r>
+      <w:fldSimple w:instr=" SEQ Figure \* ARABIC ">
+        <w:r>
+          <w:rPr>
+            <w:noProof/>
+          </w:rPr>
+          <w:t>3</w:t>
+        </w:r>
+      </w:fldSimple>
+      <w:r>
+        <w:t xml:space="preserve"> 10 </w:t>
+      </w:r>
+      <w:proofErr w:type="spellStart"/>
+      <w:r>
+        <w:t>usec</w:t>
+      </w:r>
+      <w:proofErr w:type="spellEnd"/>
+    </w:p>
+    <w:p/>
     <w:sectPr>
       <w:pgSz w:w="12240" w:h="15840"/>
       <w:pgMar w:top="1440" w:right="1440" w:bottom="1440" w:left="1440" w:header="720" w:footer="720" w:gutter="0"/>
@@ -137,7 +354,7 @@
 </file>
 
 <file path=word/styles.xml><?xml version="1.0" encoding="utf-8"?>
-<w:styles xmlns:mc="http://schemas.openxmlformats.org/markup-compatibility/2006" xmlns:r="http://schemas.openxmlformats.org/officeDocument/2006/relationships" xmlns:w="http://schemas.openxmlformats.org/wordprocessingml/2006/main" xmlns:w14="http://schemas.microsoft.com/office/word/2010/wordml" xmlns:w15="http://schemas.microsoft.com/office/word/2012/wordml" xmlns:w16se="http://schemas.microsoft.com/office/word/2015/wordml/symex" mc:Ignorable="w14 w15 w16se">
+<w:styles xmlns:mc="http://schemas.openxmlformats.org/markup-compatibility/2006" xmlns:r="http://schemas.openxmlformats.org/officeDocument/2006/relationships" xmlns:w="http://schemas.openxmlformats.org/wordprocessingml/2006/main" xmlns:w14="http://schemas.microsoft.com/office/word/2010/wordml" xmlns:w15="http://schemas.microsoft.com/office/word/2012/wordml" xmlns:w16cid="http://schemas.microsoft.com/office/word/2016/wordml/cid" xmlns:w16se="http://schemas.microsoft.com/office/word/2015/wordml/symex" mc:Ignorable="w14 w15 w16se w16cid">
   <w:docDefaults>
     <w:rPrDefault>
       <w:rPr>
@@ -153,7 +370,7 @@
       </w:pPr>
     </w:pPrDefault>
   </w:docDefaults>
-  <w:latentStyles w:defLockedState="0" w:defUIPriority="99" w:defSemiHidden="0" w:defUnhideWhenUsed="0" w:defQFormat="0" w:count="371">
+  <w:latentStyles w:defLockedState="0" w:defUIPriority="99" w:defSemiHidden="0" w:defUnhideWhenUsed="0" w:defQFormat="0" w:count="375">
     <w:lsdException w:name="Normal" w:uiPriority="0" w:qFormat="1"/>
     <w:lsdException w:name="heading 1" w:uiPriority="9" w:qFormat="1"/>
     <w:lsdException w:name="heading 2" w:semiHidden="1" w:uiPriority="9" w:unhideWhenUsed="1" w:qFormat="1"/>
@@ -259,7 +476,6 @@
     <w:lsdException w:name="HTML Sample" w:semiHidden="1" w:unhideWhenUsed="1"/>
     <w:lsdException w:name="HTML Typewriter" w:semiHidden="1" w:unhideWhenUsed="1"/>
     <w:lsdException w:name="HTML Variable" w:semiHidden="1" w:unhideWhenUsed="1"/>
-    <w:lsdException w:name="Normal Table" w:semiHidden="1" w:unhideWhenUsed="1"/>
     <w:lsdException w:name="annotation subject" w:semiHidden="1" w:unhideWhenUsed="1"/>
     <w:lsdException w:name="No List" w:semiHidden="1" w:unhideWhenUsed="1"/>
     <w:lsdException w:name="Outline List 1" w:semiHidden="1" w:unhideWhenUsed="1"/>
@@ -303,10 +519,8 @@
     <w:lsdException w:name="Table Elegant" w:semiHidden="1" w:unhideWhenUsed="1"/>
     <w:lsdException w:name="Table Professional" w:semiHidden="1" w:unhideWhenUsed="1"/>
     <w:lsdException w:name="Table Subtle 1" w:semiHidden="1" w:unhideWhenUsed="1"/>
-    <w:lsdException w:name="Table Subtle 2" w:semiHidden="1" w:unhideWhenUsed="1"/>
     <w:lsdException w:name="Table Web 1" w:semiHidden="1" w:unhideWhenUsed="1"/>
     <w:lsdException w:name="Table Web 2" w:semiHidden="1" w:unhideWhenUsed="1"/>
-    <w:lsdException w:name="Table Web 3" w:semiHidden="1" w:unhideWhenUsed="1"/>
     <w:lsdException w:name="Balloon Text" w:semiHidden="1" w:unhideWhenUsed="1"/>
     <w:lsdException w:name="Table Grid" w:uiPriority="39"/>
     <w:lsdException w:name="Table Theme" w:semiHidden="1" w:unhideWhenUsed="1"/>
@@ -525,18 +739,22 @@
     <w:lsdException w:name="List Table 5 Dark Accent 6" w:uiPriority="50"/>
     <w:lsdException w:name="List Table 6 Colorful Accent 6" w:uiPriority="51"/>
     <w:lsdException w:name="List Table 7 Colorful Accent 6" w:uiPriority="52"/>
+    <w:lsdException w:name="Mention" w:semiHidden="1" w:unhideWhenUsed="1"/>
+    <w:lsdException w:name="Smart Hyperlink" w:semiHidden="1" w:unhideWhenUsed="1"/>
+    <w:lsdException w:name="Hashtag" w:semiHidden="1" w:unhideWhenUsed="1"/>
+    <w:lsdException w:name="Unresolved Mention" w:semiHidden="1" w:unhideWhenUsed="1"/>
   </w:latentStyles>
   <w:style w:type="paragraph" w:default="1" w:styleId="Normal">
     <w:name w:val="Normal"/>
     <w:qFormat/>
   </w:style>
-  <w:style w:type="character" w:default="1" w:styleId="DefaultParagraphFont">
+  <w:style w:type="character" w:default="1" w:styleId="VarsaylanParagrafYazTipi">
     <w:name w:val="Default Paragraph Font"/>
     <w:uiPriority w:val="1"/>
     <w:semiHidden/>
     <w:unhideWhenUsed/>
   </w:style>
-  <w:style w:type="table" w:default="1" w:styleId="TableNormal">
+  <w:style w:type="table" w:default="1" w:styleId="NormalTablo">
     <w:name w:val="Normal Table"/>
     <w:uiPriority w:val="99"/>
     <w:semiHidden/>
@@ -551,11 +769,30 @@
       </w:tblCellMar>
     </w:tblPr>
   </w:style>
-  <w:style w:type="numbering" w:default="1" w:styleId="NoList">
+  <w:style w:type="numbering" w:default="1" w:styleId="ListeYok">
     <w:name w:val="No List"/>
     <w:uiPriority w:val="99"/>
     <w:semiHidden/>
     <w:unhideWhenUsed/>
+  </w:style>
+  <w:style w:type="paragraph" w:styleId="ResimYazs">
+    <w:name w:val="caption"/>
+    <w:basedOn w:val="Normal"/>
+    <w:next w:val="Normal"/>
+    <w:uiPriority w:val="35"/>
+    <w:unhideWhenUsed/>
+    <w:qFormat/>
+    <w:rsid w:val="00AC6D0E"/>
+    <w:pPr>
+      <w:spacing w:after="200" w:line="240" w:lineRule="auto"/>
+    </w:pPr>
+    <w:rPr>
+      <w:i/>
+      <w:iCs/>
+      <w:color w:val="44546A" w:themeColor="text2"/>
+      <w:sz w:val="18"/>
+      <w:szCs w:val="18"/>
+    </w:rPr>
   </w:style>
 </w:styles>
 </file>

</xml_diff>